<commit_message>
added cutout, WS variation scopes, small readme updates.
</commit_message>
<xml_diff>
--- a/README.docx
+++ b/README.docx
@@ -3626,6 +3626,7 @@
       </w:pPr>
       <w:bookmarkStart w:id="4" w:name="_Toc122078928"/>
       <w:r>
+        <w:lastRenderedPageBreak/>
         <w:t xml:space="preserve">Model </w:t>
       </w:r>
       <w:r>
@@ -4143,15 +4144,7 @@
         <w:t>measurements are consistent – line to line vs. line to ground</w:t>
       </w:r>
       <w:r>
-        <w:t xml:space="preserve">, </w:t>
-      </w:r>
-      <w:proofErr w:type="spellStart"/>
-      <w:r>
-        <w:t>p.u</w:t>
-      </w:r>
-      <w:proofErr w:type="spellEnd"/>
-      <w:r>
-        <w:t>. vs. Volts and Amps.</w:t>
+        <w:t>, p.u. vs. Volts and Amps.</w:t>
       </w:r>
     </w:p>
     <w:p>
@@ -4164,36 +4157,66 @@
         <w:spacing w:beforeLines="80" w:before="192" w:afterLines="80" w:after="192" w:line="240" w:lineRule="auto"/>
         <w:ind w:left="1368"/>
         <w:contextualSpacing w:val="0"/>
+      </w:pPr>
+      <w:r>
+        <w:t xml:space="preserve">The boost converter, inverter, and grid connection can be represented by a simple resistor in series with the DC link. </w:t>
+      </w:r>
+      <w:r>
+        <w:t>For instance, the Bergey model’s</w:t>
+      </w:r>
+      <w:r>
+        <w:t xml:space="preserve"> voltage source and </w:t>
+      </w:r>
+      <w:r>
+        <w:t xml:space="preserve">adjacent </w:t>
+      </w:r>
+      <w:r>
+        <w:t xml:space="preserve">RC filter can be replaced with a 27.8 </w:t>
+      </w:r>
+      <w:r>
+        <w:rPr>
+          <w:rFonts w:cs="Times New Roman"/>
+        </w:rPr>
+        <w:t>Ω</w:t>
+      </w:r>
+      <w:r>
+        <w:rPr>
+          <w:rFonts w:cs="Times New Roman"/>
+        </w:rPr>
+        <w:t xml:space="preserve"> resistor. This can help debug the wind turbine without the inverter and grid connection.</w:t>
+      </w:r>
+    </w:p>
+    <w:p>
+      <w:pPr>
+        <w:pStyle w:val="ListParagraph"/>
+        <w:numPr>
+          <w:ilvl w:val="0"/>
+          <w:numId w:val="23"/>
+        </w:numPr>
+        <w:spacing w:beforeLines="80" w:before="192" w:afterLines="80" w:after="192" w:line="240" w:lineRule="auto"/>
+        <w:ind w:left="1368"/>
+        <w:contextualSpacing w:val="0"/>
         <w:rPr>
           <w:rStyle w:val="normaltextrun"/>
         </w:rPr>
       </w:pPr>
       <w:r>
-        <w:t xml:space="preserve">The boost converter, inverter, and grid connection can be represented by a simple resistor in series with the DC link. </w:t>
-      </w:r>
-      <w:r>
-        <w:t>For instance, the Bergey model’s</w:t>
-      </w:r>
-      <w:r>
-        <w:t xml:space="preserve"> voltage source and </w:t>
-      </w:r>
-      <w:r>
-        <w:t xml:space="preserve">adjacent </w:t>
-      </w:r>
-      <w:r>
-        <w:t xml:space="preserve">RC filter can be replaced with a 27.8 </w:t>
-      </w:r>
-      <w:r>
-        <w:rPr>
-          <w:rFonts w:cs="Times New Roman"/>
-        </w:rPr>
-        <w:t>Ω</w:t>
-      </w:r>
-      <w:r>
-        <w:rPr>
-          <w:rFonts w:cs="Times New Roman"/>
-        </w:rPr>
-        <w:t xml:space="preserve"> resistor. This can help debug the wind turbine without the inverter and grid connection.</w:t>
+        <w:rPr>
+          <w:rFonts w:cs="Times New Roman"/>
+        </w:rPr>
+        <w:t xml:space="preserve">Start the models at rated wind speed with a unity </w:t>
+      </w:r>
+      <w:r>
+        <w:rPr>
+          <w:rFonts w:cs="Times New Roman"/>
+        </w:rPr>
+        <w:t xml:space="preserve">real </w:t>
+      </w:r>
+      <w:r>
+        <w:rPr>
+          <w:rFonts w:cs="Times New Roman"/>
+        </w:rPr>
+        <w:t>power command, and in stable grid conditions, to match the initial state.</w:t>
       </w:r>
     </w:p>
     <w:p>
@@ -4712,6 +4735,7 @@
         <w:rPr>
           <w:noProof/>
         </w:rPr>
+        <w:lastRenderedPageBreak/>
         <w:drawing>
           <wp:inline distT="0" distB="0" distL="0" distR="0" wp14:anchorId="20363CAA" wp14:editId="1A36E687">
             <wp:extent cx="5464885" cy="3586038"/>
@@ -4948,6 +4972,7 @@
         <w:rPr>
           <w:noProof/>
         </w:rPr>
+        <w:lastRenderedPageBreak/>
         <w:drawing>
           <wp:inline distT="0" distB="0" distL="0" distR="0" wp14:anchorId="34D6D25A" wp14:editId="2792DC4E">
             <wp:extent cx="5264480" cy="3606394"/>
@@ -6375,7 +6400,6 @@
                 <w:szCs w:val="24"/>
               </w:rPr>
             </w:pPr>
-            <w:proofErr w:type="spellStart"/>
             <w:r>
               <w:rPr>
                 <w:rFonts w:cs="Times New Roman"/>
@@ -6389,16 +6413,7 @@
                 <w:szCs w:val="24"/>
                 <w:vertAlign w:val="subscript"/>
               </w:rPr>
-              <w:t>peak</w:t>
-            </w:r>
-            <w:proofErr w:type="spellEnd"/>
-            <w:r>
-              <w:rPr>
-                <w:rFonts w:cs="Times New Roman"/>
-                <w:szCs w:val="24"/>
-                <w:vertAlign w:val="subscript"/>
-              </w:rPr>
-              <w:t xml:space="preserve"> L-L </w:t>
+              <w:t xml:space="preserve">peak L-L </w:t>
             </w:r>
             <w:r>
               <w:rPr>
@@ -6414,7 +6429,6 @@
               </w:rPr>
               <w:t xml:space="preserve"> </w:t>
             </w:r>
-            <w:proofErr w:type="spellStart"/>
             <w:r>
               <w:rPr>
                 <w:rFonts w:cs="Times New Roman"/>
@@ -6429,7 +6443,6 @@
               </w:rPr>
               <w:t>RPM</w:t>
             </w:r>
-            <w:proofErr w:type="spellEnd"/>
           </w:p>
         </w:tc>
       </w:tr>
@@ -6581,7 +6594,6 @@
                 <w:szCs w:val="24"/>
               </w:rPr>
             </w:pPr>
-            <w:proofErr w:type="spellStart"/>
             <w:r>
               <w:rPr>
                 <w:rFonts w:cs="Times New Roman"/>
@@ -6617,7 +6629,6 @@
               </w:rPr>
               <w:t>s</w:t>
             </w:r>
-            <w:proofErr w:type="spellEnd"/>
           </w:p>
         </w:tc>
       </w:tr>
@@ -6766,7 +6777,6 @@
                 <w:szCs w:val="24"/>
               </w:rPr>
             </w:pPr>
-            <w:proofErr w:type="spellStart"/>
             <w:r>
               <w:rPr>
                 <w:rFonts w:cs="Times New Roman"/>
@@ -6788,7 +6798,6 @@
               </w:rPr>
               <w:t>m</w:t>
             </w:r>
-            <w:proofErr w:type="spellEnd"/>
           </w:p>
         </w:tc>
       </w:tr>
@@ -7365,6 +7374,7 @@
               <w:rPr>
                 <w:rFonts w:cs="Times New Roman"/>
               </w:rPr>
+              <w:lastRenderedPageBreak/>
               <w:t>Snubber Resistance R</w:t>
             </w:r>
             <w:r>
@@ -8259,45 +8269,23 @@
         </w:rPr>
         <w:t xml:space="preserve"> </w:t>
       </w:r>
-      <w:proofErr w:type="spellStart"/>
       <w:r>
         <w:rPr>
           <w:rFonts w:eastAsiaTheme="minorEastAsia"/>
         </w:rPr>
-        <w:t>kVAR</w:t>
-      </w:r>
-      <w:proofErr w:type="spellEnd"/>
+        <w:t xml:space="preserve">kVAR, P is limited to </w:t>
+      </w:r>
       <w:r>
         <w:rPr>
           <w:rFonts w:eastAsiaTheme="minorEastAsia"/>
         </w:rPr>
-        <w:t xml:space="preserve">, P is limited to </w:t>
+        <w:t>13.2</w:t>
       </w:r>
       <w:r>
         <w:rPr>
           <w:rFonts w:eastAsiaTheme="minorEastAsia"/>
         </w:rPr>
-        <w:t>13.2</w:t>
-      </w:r>
-      <w:r>
-        <w:rPr>
-          <w:rFonts w:eastAsiaTheme="minorEastAsia"/>
-        </w:rPr>
-        <w:t xml:space="preserve"> </w:t>
-      </w:r>
-      <w:proofErr w:type="spellStart"/>
-      <w:r>
-        <w:rPr>
-          <w:rFonts w:eastAsiaTheme="minorEastAsia"/>
-        </w:rPr>
-        <w:t>kVAR</w:t>
-      </w:r>
-      <w:proofErr w:type="spellEnd"/>
-      <w:r>
-        <w:rPr>
-          <w:rFonts w:eastAsiaTheme="minorEastAsia"/>
-        </w:rPr>
-        <w:t>.</w:t>
+        <w:t xml:space="preserve"> kVAR.</w:t>
       </w:r>
       <w:r>
         <w:rPr>
@@ -8791,6 +8779,7 @@
                 <w:rFonts w:cs="Times New Roman"/>
                 <w:szCs w:val="24"/>
               </w:rPr>
+              <w:lastRenderedPageBreak/>
               <w:t>3</w:t>
             </w:r>
           </w:p>
@@ -9248,21 +9237,12 @@
         </w:rPr>
         <w:t xml:space="preserve"> </w:t>
       </w:r>
-      <w:proofErr w:type="spellStart"/>
       <w:r>
         <w:rPr>
           <w:rFonts w:cs="Times New Roman"/>
           <w:szCs w:val="24"/>
         </w:rPr>
-        <w:t>p.u</w:t>
-      </w:r>
-      <w:proofErr w:type="spellEnd"/>
-      <w:r>
-        <w:rPr>
-          <w:rFonts w:cs="Times New Roman"/>
-          <w:szCs w:val="24"/>
-        </w:rPr>
-        <w:t>.</w:t>
+        <w:t>p.u.</w:t>
       </w:r>
       <w:r>
         <w:rPr>
@@ -9339,24 +9319,14 @@
         <w:br/>
         <w:t xml:space="preserve">[0, 1] </w:t>
       </w:r>
-      <w:proofErr w:type="spellStart"/>
-      <w:r>
-        <w:t>p.u</w:t>
-      </w:r>
-      <w:proofErr w:type="spellEnd"/>
-      <w:r>
-        <w:t>.</w:t>
+      <w:r>
+        <w:t>p.u.</w:t>
       </w:r>
       <w:r>
         <w:t xml:space="preserve"> for real power and [-1, 1] </w:t>
       </w:r>
-      <w:proofErr w:type="spellStart"/>
-      <w:r>
-        <w:t>p.u</w:t>
-      </w:r>
-      <w:proofErr w:type="spellEnd"/>
-      <w:r>
-        <w:t>.</w:t>
+      <w:r>
+        <w:t>p.u.</w:t>
       </w:r>
       <w:r>
         <w:t xml:space="preserve"> for reactive power.</w:t>
@@ -9779,6 +9749,7 @@
         <w:rPr>
           <w:szCs w:val="24"/>
         </w:rPr>
+        <w:lastRenderedPageBreak/>
         <w:t>Aeromechanical model</w:t>
       </w:r>
       <w:bookmarkEnd w:id="39"/>
@@ -9810,15 +9781,7 @@
         <w:t xml:space="preserve">. </w:t>
       </w:r>
       <w:r>
-        <w:t xml:space="preserve">Cp, Ct and </w:t>
-      </w:r>
-      <w:proofErr w:type="spellStart"/>
-      <w:r>
-        <w:t>Cq</w:t>
-      </w:r>
-      <w:proofErr w:type="spellEnd"/>
-      <w:r>
-        <w:t xml:space="preserve"> data are </w:t>
+        <w:t xml:space="preserve">Cp, Ct and Cq data are </w:t>
       </w:r>
       <w:r>
         <w:t xml:space="preserve">given in </w:t>
@@ -9911,21 +9874,7 @@
         <w:rPr>
           <w:rFonts w:cs="Times New Roman"/>
         </w:rPr>
-        <w:t xml:space="preserve">here w is the rotor speed (rad/s), </w:t>
-      </w:r>
-      <w:proofErr w:type="spellStart"/>
-      <w:r>
-        <w:rPr>
-          <w:rFonts w:cs="Times New Roman"/>
-        </w:rPr>
-        <w:t>r</w:t>
-      </w:r>
-      <w:proofErr w:type="spellEnd"/>
-      <w:r>
-        <w:rPr>
-          <w:rFonts w:cs="Times New Roman"/>
-        </w:rPr>
-        <w:t xml:space="preserve"> is the rotor radius (m), and v is the wind speed (m/s). </w:t>
+        <w:t xml:space="preserve">here w is the rotor speed (rad/s), r is the rotor radius (m), and v is the wind speed (m/s). </w:t>
       </w:r>
     </w:p>
     <w:p>
@@ -10396,6 +10345,7 @@
         <w:rPr>
           <w:szCs w:val="24"/>
         </w:rPr>
+        <w:lastRenderedPageBreak/>
         <w:t>General parameters from the manufacturer</w:t>
       </w:r>
       <w:bookmarkEnd w:id="41"/>
@@ -11524,27 +11474,14 @@
       <w:r>
         <w:t xml:space="preserve">Table </w:t>
       </w:r>
-      <w:r>
-        <w:fldChar w:fldCharType="begin"/>
-      </w:r>
-      <w:r>
-        <w:instrText xml:space="preserve"> SEQ Table \* ARABIC </w:instrText>
-      </w:r>
-      <w:r>
-        <w:fldChar w:fldCharType="separate"/>
-      </w:r>
-      <w:r>
-        <w:rPr>
-          <w:noProof/>
-        </w:rPr>
-        <w:t>6</w:t>
-      </w:r>
-      <w:r>
-        <w:rPr>
-          <w:noProof/>
-        </w:rPr>
-        <w:fldChar w:fldCharType="end"/>
-      </w:r>
+      <w:fldSimple w:instr=" SEQ Table \* ARABIC ">
+        <w:r>
+          <w:rPr>
+            <w:noProof/>
+          </w:rPr>
+          <w:t>6</w:t>
+        </w:r>
+      </w:fldSimple>
       <w:bookmarkEnd w:id="47"/>
       <w:r>
         <w:t xml:space="preserve">. </w:t>
@@ -11920,7 +11857,6 @@
                 <w:szCs w:val="24"/>
               </w:rPr>
             </w:pPr>
-            <w:proofErr w:type="spellStart"/>
             <w:r>
               <w:rPr>
                 <w:rFonts w:cs="Times New Roman"/>
@@ -11934,33 +11870,15 @@
                 <w:szCs w:val="24"/>
                 <w:vertAlign w:val="subscript"/>
               </w:rPr>
-              <w:t>peak</w:t>
-            </w:r>
-            <w:proofErr w:type="spellEnd"/>
-            <w:r>
-              <w:rPr>
-                <w:rFonts w:cs="Times New Roman"/>
-                <w:szCs w:val="24"/>
-                <w:vertAlign w:val="subscript"/>
-              </w:rPr>
-              <w:t xml:space="preserve"> L-L </w:t>
-            </w:r>
-            <w:r>
-              <w:rPr>
-                <w:rFonts w:cs="Times New Roman"/>
-                <w:szCs w:val="24"/>
-              </w:rPr>
-              <w:t xml:space="preserve">/ </w:t>
-            </w:r>
-            <w:proofErr w:type="spellStart"/>
-            <w:r>
-              <w:rPr>
-                <w:rFonts w:cs="Times New Roman"/>
-                <w:szCs w:val="24"/>
-              </w:rPr>
-              <w:t>kRPM</w:t>
-            </w:r>
-            <w:proofErr w:type="spellEnd"/>
+              <w:t xml:space="preserve">peak L-L </w:t>
+            </w:r>
+            <w:r>
+              <w:rPr>
+                <w:rFonts w:cs="Times New Roman"/>
+                <w:szCs w:val="24"/>
+              </w:rPr>
+              <w:t>/ kRPM</w:t>
+            </w:r>
             <w:r>
               <w:rPr>
                 <w:rFonts w:cs="Times New Roman"/>
@@ -12130,7 +12048,6 @@
                 <w:szCs w:val="24"/>
               </w:rPr>
             </w:pPr>
-            <w:proofErr w:type="spellStart"/>
             <w:r>
               <w:rPr>
                 <w:rFonts w:cs="Times New Roman"/>
@@ -12166,7 +12083,6 @@
               </w:rPr>
               <w:t>s</w:t>
             </w:r>
-            <w:proofErr w:type="spellEnd"/>
           </w:p>
         </w:tc>
       </w:tr>
@@ -12319,7 +12235,6 @@
                 <w:szCs w:val="24"/>
               </w:rPr>
             </w:pPr>
-            <w:proofErr w:type="spellStart"/>
             <w:r>
               <w:rPr>
                 <w:rFonts w:cs="Times New Roman"/>
@@ -12341,7 +12256,6 @@
               </w:rPr>
               <w:t>m</w:t>
             </w:r>
-            <w:proofErr w:type="spellEnd"/>
           </w:p>
         </w:tc>
       </w:tr>
@@ -12667,13 +12581,8 @@
       <w:r>
         <w:t xml:space="preserve">The model oscillates significantly when tracking a 0.4 </w:t>
       </w:r>
-      <w:proofErr w:type="spellStart"/>
-      <w:r>
-        <w:t>p.u</w:t>
-      </w:r>
-      <w:proofErr w:type="spellEnd"/>
-      <w:r>
-        <w:t>.</w:t>
+      <w:r>
+        <w:t>p.u.</w:t>
       </w:r>
       <w:r>
         <w:t xml:space="preserve"> real power command. This will be investigated.</w:t>
@@ -12695,13 +12604,8 @@
       <w:r>
         <w:t xml:space="preserve">produces the desired power on the DC link at all commands except 1 </w:t>
       </w:r>
-      <w:proofErr w:type="spellStart"/>
-      <w:r>
-        <w:t>p.u</w:t>
-      </w:r>
-      <w:proofErr w:type="spellEnd"/>
-      <w:r>
-        <w:t>.</w:t>
+      <w:r>
+        <w:t>p.u.</w:t>
       </w:r>
       <w:r>
         <w:t xml:space="preserve">, where it produces about 5% too much power. This is currently solved with a </w:t>
@@ -13056,6 +12960,7 @@
         <w:rPr>
           <w:noProof/>
         </w:rPr>
+        <w:lastRenderedPageBreak/>
         <w:drawing>
           <wp:inline distT="0" distB="0" distL="0" distR="0" wp14:anchorId="1C20266A" wp14:editId="734691F9">
             <wp:extent cx="5943600" cy="4274185"/>
@@ -14174,27 +14079,14 @@
       <w:r>
         <w:t xml:space="preserve">Table </w:t>
       </w:r>
-      <w:r>
-        <w:fldChar w:fldCharType="begin"/>
-      </w:r>
-      <w:r>
-        <w:instrText xml:space="preserve"> SEQ Table \* ARABIC </w:instrText>
-      </w:r>
-      <w:r>
-        <w:fldChar w:fldCharType="separate"/>
-      </w:r>
-      <w:r>
-        <w:rPr>
-          <w:noProof/>
-        </w:rPr>
-        <w:t>8</w:t>
-      </w:r>
-      <w:r>
-        <w:rPr>
-          <w:noProof/>
-        </w:rPr>
-        <w:fldChar w:fldCharType="end"/>
-      </w:r>
+      <w:fldSimple w:instr=" SEQ Table \* ARABIC ">
+        <w:r>
+          <w:rPr>
+            <w:noProof/>
+          </w:rPr>
+          <w:t>8</w:t>
+        </w:r>
+      </w:fldSimple>
       <w:bookmarkEnd w:id="63"/>
       <w:r>
         <w:t xml:space="preserve">. </w:t>
@@ -14578,7 +14470,6 @@
                 <w:szCs w:val="24"/>
               </w:rPr>
             </w:pPr>
-            <w:proofErr w:type="spellStart"/>
             <w:r>
               <w:rPr>
                 <w:rFonts w:cs="Times New Roman"/>
@@ -14592,33 +14483,15 @@
                 <w:szCs w:val="24"/>
                 <w:vertAlign w:val="subscript"/>
               </w:rPr>
-              <w:t>peak</w:t>
-            </w:r>
-            <w:proofErr w:type="spellEnd"/>
-            <w:r>
-              <w:rPr>
-                <w:rFonts w:cs="Times New Roman"/>
-                <w:szCs w:val="24"/>
-                <w:vertAlign w:val="subscript"/>
-              </w:rPr>
-              <w:t xml:space="preserve"> L-L </w:t>
-            </w:r>
-            <w:r>
-              <w:rPr>
-                <w:rFonts w:cs="Times New Roman"/>
-                <w:szCs w:val="24"/>
-              </w:rPr>
-              <w:t xml:space="preserve">/ </w:t>
-            </w:r>
-            <w:proofErr w:type="spellStart"/>
-            <w:r>
-              <w:rPr>
-                <w:rFonts w:cs="Times New Roman"/>
-                <w:szCs w:val="24"/>
-              </w:rPr>
-              <w:t>kRPM</w:t>
-            </w:r>
-            <w:proofErr w:type="spellEnd"/>
+              <w:t xml:space="preserve">peak L-L </w:t>
+            </w:r>
+            <w:r>
+              <w:rPr>
+                <w:rFonts w:cs="Times New Roman"/>
+                <w:szCs w:val="24"/>
+              </w:rPr>
+              <w:t>/ kRPM</w:t>
+            </w:r>
           </w:p>
         </w:tc>
       </w:tr>
@@ -14788,7 +14661,6 @@
                 <w:szCs w:val="24"/>
               </w:rPr>
             </w:pPr>
-            <w:proofErr w:type="spellStart"/>
             <w:r>
               <w:rPr>
                 <w:rFonts w:cs="Times New Roman"/>
@@ -14824,7 +14696,6 @@
               </w:rPr>
               <w:t>s</w:t>
             </w:r>
-            <w:proofErr w:type="spellEnd"/>
           </w:p>
         </w:tc>
       </w:tr>
@@ -14980,7 +14851,6 @@
                 <w:szCs w:val="24"/>
               </w:rPr>
             </w:pPr>
-            <w:proofErr w:type="spellStart"/>
             <w:r>
               <w:rPr>
                 <w:rFonts w:cs="Times New Roman"/>
@@ -15002,7 +14872,6 @@
               </w:rPr>
               <w:t>m</w:t>
             </w:r>
-            <w:proofErr w:type="spellEnd"/>
           </w:p>
         </w:tc>
       </w:tr>
@@ -15844,6 +15713,7 @@
               <w:rPr>
                 <w:rFonts w:cs="Times New Roman"/>
               </w:rPr>
+              <w:lastRenderedPageBreak/>
               <w:t xml:space="preserve">Capacitor internal resistance </w:t>
             </w:r>
           </w:p>
@@ -16261,17 +16131,36 @@
         </w:numPr>
         <w:spacing w:beforeLines="80" w:before="192" w:afterLines="80" w:after="192" w:line="240" w:lineRule="auto"/>
         <w:contextualSpacing w:val="0"/>
-      </w:pPr>
-      <w:r>
-        <w:t xml:space="preserve">Excessively high DC voltage is required to curtail power output to </w:t>
-      </w:r>
-      <w:proofErr w:type="spellStart"/>
-      <w:r>
-        <w:t>rated</w:t>
-      </w:r>
-      <w:proofErr w:type="spellEnd"/>
-      <w:r>
-        <w:t xml:space="preserve"> in region 3 (above rated wind speeds).</w:t>
+        <w:rPr>
+          <w:rFonts w:eastAsia="Times New Roman" w:cs="Arial"/>
+        </w:rPr>
+      </w:pPr>
+      <w:r>
+        <w:t>In region 3 (above rated wind speeds), e</w:t>
+      </w:r>
+      <w:r>
+        <w:t>xcessively high DC voltage is required to curtail power output to rated</w:t>
+      </w:r>
+      <w:r>
+        <w:t xml:space="preserve">, </w:t>
+      </w:r>
+      <w:r>
+        <w:rPr>
+          <w:rFonts w:eastAsia="Times New Roman" w:cs="Arial"/>
+        </w:rPr>
+        <w:t xml:space="preserve">and the </w:t>
+      </w:r>
+      <w:r>
+        <w:rPr>
+          <w:rFonts w:eastAsia="Times New Roman" w:cs="Arial"/>
+        </w:rPr>
+        <w:t>voltage command</w:t>
+      </w:r>
+      <w:r>
+        <w:rPr>
+          <w:rFonts w:eastAsia="Times New Roman" w:cs="Arial"/>
+        </w:rPr>
+        <w:t xml:space="preserve"> is oscillatory.</w:t>
       </w:r>
     </w:p>
     <w:p>
@@ -16436,7 +16325,6 @@
       <w:r>
         <w:t xml:space="preserve">. To do this, at each wind speed, replace the </w:t>
       </w:r>
-      <w:proofErr w:type="spellStart"/>
       <w:r>
         <w:rPr>
           <w:i/>
@@ -16444,17 +16332,8 @@
         </w:rPr>
         <w:t>Vdc_cmd</w:t>
       </w:r>
-      <w:proofErr w:type="spellEnd"/>
-      <w:r>
-        <w:t xml:space="preserve"> </w:t>
-      </w:r>
-      <w:proofErr w:type="gramStart"/>
-      <w:r>
-        <w:t>From</w:t>
-      </w:r>
-      <w:proofErr w:type="gramEnd"/>
-      <w:r>
-        <w:t xml:space="preserve"> block in the </w:t>
+      <w:r>
+        <w:t xml:space="preserve"> From block in the </w:t>
       </w:r>
       <w:r>
         <w:rPr>
@@ -16466,7 +16345,6 @@
       <w:r>
         <w:t xml:space="preserve"> area with a Constant block. For each wind speed in the table, find the </w:t>
       </w:r>
-      <w:proofErr w:type="spellStart"/>
       <w:r>
         <w:rPr>
           <w:i/>
@@ -16474,17 +16352,8 @@
         </w:rPr>
         <w:t>Vdc_cmd</w:t>
       </w:r>
-      <w:proofErr w:type="spellEnd"/>
-      <w:r>
-        <w:t xml:space="preserve"> needed to hit the maximum Cp (~0.46). Populate the table’s Vdc column with these values. Finally, replace the Constant block with the original </w:t>
-      </w:r>
-      <w:proofErr w:type="gramStart"/>
-      <w:r>
-        <w:t>From</w:t>
-      </w:r>
-      <w:proofErr w:type="gramEnd"/>
-      <w:r>
-        <w:t xml:space="preserve"> block.</w:t>
+      <w:r>
+        <w:t xml:space="preserve"> needed to hit the maximum Cp (~0.46). Populate the table’s Vdc column with these values. Finally, replace the Constant block with the original From block.</w:t>
       </w:r>
     </w:p>
     <w:p>
@@ -16539,6 +16408,7 @@
       </w:pPr>
       <w:bookmarkStart w:id="67" w:name="_Toc122078958"/>
       <w:r>
+        <w:lastRenderedPageBreak/>
         <w:t>References</w:t>
       </w:r>
       <w:bookmarkEnd w:id="67"/>
@@ -16569,21 +16439,12 @@
         </w:rPr>
         <w:tab/>
       </w:r>
-      <w:proofErr w:type="spellStart"/>
       <w:r>
         <w:rPr>
           <w:rFonts w:eastAsiaTheme="minorEastAsia" w:cs="Times New Roman"/>
           <w:sz w:val="22"/>
         </w:rPr>
-        <w:t>Matlab</w:t>
-      </w:r>
-      <w:proofErr w:type="spellEnd"/>
-      <w:r>
-        <w:rPr>
-          <w:rFonts w:eastAsiaTheme="minorEastAsia" w:cs="Times New Roman"/>
-          <w:sz w:val="22"/>
-        </w:rPr>
-        <w:t>, "Parameterize a Permanent Magnet Synchronous Motor</w:t>
+        <w:t>Matlab, "Parameterize a Permanent Magnet Synchronous Motor</w:t>
       </w:r>
       <w:r>
         <w:rPr>
@@ -16699,27 +16560,14 @@
       <w:r>
         <w:t xml:space="preserve">Table </w:t>
       </w:r>
-      <w:r>
-        <w:fldChar w:fldCharType="begin"/>
-      </w:r>
-      <w:r>
-        <w:instrText xml:space="preserve"> SEQ Table \* ARABIC </w:instrText>
-      </w:r>
-      <w:r>
-        <w:fldChar w:fldCharType="separate"/>
-      </w:r>
-      <w:r>
-        <w:rPr>
-          <w:noProof/>
-        </w:rPr>
-        <w:t>10</w:t>
-      </w:r>
-      <w:r>
-        <w:rPr>
-          <w:noProof/>
-        </w:rPr>
-        <w:fldChar w:fldCharType="end"/>
-      </w:r>
+      <w:fldSimple w:instr=" SEQ Table \* ARABIC ">
+        <w:r>
+          <w:rPr>
+            <w:noProof/>
+          </w:rPr>
+          <w:t>10</w:t>
+        </w:r>
+      </w:fldSimple>
       <w:bookmarkEnd w:id="69"/>
       <w:r>
         <w:t xml:space="preserve">. </w:t>
@@ -16820,27 +16668,14 @@
       <w:r>
         <w:t xml:space="preserve">Table </w:t>
       </w:r>
-      <w:r>
-        <w:fldChar w:fldCharType="begin"/>
-      </w:r>
-      <w:r>
-        <w:instrText xml:space="preserve"> SEQ Table \* ARABIC </w:instrText>
-      </w:r>
-      <w:r>
-        <w:fldChar w:fldCharType="separate"/>
-      </w:r>
-      <w:r>
-        <w:rPr>
-          <w:noProof/>
-        </w:rPr>
-        <w:t>11</w:t>
-      </w:r>
-      <w:r>
-        <w:rPr>
-          <w:noProof/>
-        </w:rPr>
-        <w:fldChar w:fldCharType="end"/>
-      </w:r>
+      <w:fldSimple w:instr=" SEQ Table \* ARABIC ">
+        <w:r>
+          <w:rPr>
+            <w:noProof/>
+          </w:rPr>
+          <w:t>11</w:t>
+        </w:r>
+      </w:fldSimple>
       <w:bookmarkEnd w:id="70"/>
       <w:r>
         <w:t xml:space="preserve">. QED power curve data from </w:t>
@@ -16956,7 +16791,6 @@
                 <w:sz w:val="22"/>
               </w:rPr>
             </w:pPr>
-            <w:proofErr w:type="spellStart"/>
             <w:r>
               <w:rPr>
                 <w:rFonts w:cs="Times New Roman"/>
@@ -16965,7 +16799,6 @@
               </w:rPr>
               <w:t>Cq</w:t>
             </w:r>
-            <w:proofErr w:type="spellEnd"/>
           </w:p>
         </w:tc>
       </w:tr>
@@ -18520,6 +18353,7 @@
                 <w:color w:val="000000"/>
                 <w:sz w:val="22"/>
               </w:rPr>
+              <w:lastRenderedPageBreak/>
               <w:t>9.5</w:t>
             </w:r>
           </w:p>
@@ -19633,27 +19467,14 @@
       <w:r>
         <w:t xml:space="preserve">Table </w:t>
       </w:r>
-      <w:r>
-        <w:fldChar w:fldCharType="begin"/>
-      </w:r>
-      <w:r>
-        <w:instrText xml:space="preserve"> SEQ Table \* ARABIC </w:instrText>
-      </w:r>
-      <w:r>
-        <w:fldChar w:fldCharType="separate"/>
-      </w:r>
-      <w:r>
-        <w:rPr>
-          <w:noProof/>
-        </w:rPr>
-        <w:t>12</w:t>
-      </w:r>
-      <w:r>
-        <w:rPr>
-          <w:noProof/>
-        </w:rPr>
-        <w:fldChar w:fldCharType="end"/>
-      </w:r>
+      <w:fldSimple w:instr=" SEQ Table \* ARABIC ">
+        <w:r>
+          <w:rPr>
+            <w:noProof/>
+          </w:rPr>
+          <w:t>12</w:t>
+        </w:r>
+      </w:fldSimple>
       <w:bookmarkEnd w:id="72"/>
       <w:r>
         <w:t xml:space="preserve">. </w:t>
@@ -21423,6 +21244,7 @@
                 <w:color w:val="000000"/>
                 <w:sz w:val="22"/>
               </w:rPr>
+              <w:lastRenderedPageBreak/>
               <w:t>3.333333333</w:t>
             </w:r>
           </w:p>
@@ -23788,6 +23610,7 @@
                 <w:color w:val="000000"/>
                 <w:sz w:val="22"/>
               </w:rPr>
+              <w:lastRenderedPageBreak/>
               <w:t>8.111111111</w:t>
             </w:r>
           </w:p>
@@ -29523,12 +29346,6 @@
 </file>
 
 <file path=customXml/item1.xml><?xml version="1.0" encoding="utf-8"?>
-<p:properties xmlns:p="http://schemas.microsoft.com/office/2006/metadata/properties" xmlns:xsi="http://www.w3.org/2001/XMLSchema-instance" xmlns:pc="http://schemas.microsoft.com/office/infopath/2007/PartnerControls">
-  <documentManagement/>
-</p:properties>
-</file>
-
-<file path=customXml/item2.xml><?xml version="1.0" encoding="utf-8"?>
 <?mso-contentType ?>
 <FormTemplates xmlns="http://schemas.microsoft.com/sharepoint/v3/contenttype/forms">
   <Display>DocumentLibraryForm</Display>
@@ -29537,11 +29354,13 @@
 </FormTemplates>
 </file>
 
-<file path=customXml/item3.xml><?xml version="1.0" encoding="utf-8"?>
-<b:Sources xmlns:b="http://schemas.openxmlformats.org/officeDocument/2006/bibliography" xmlns="http://schemas.openxmlformats.org/officeDocument/2006/bibliography" SelectedStyle="\APASixthEditionOfficeOnline.xsl" StyleName="APA" Version="6"/>
+<file path=customXml/item2.xml><?xml version="1.0" encoding="utf-8"?>
+<p:properties xmlns:p="http://schemas.microsoft.com/office/2006/metadata/properties" xmlns:xsi="http://www.w3.org/2001/XMLSchema-instance" xmlns:pc="http://schemas.microsoft.com/office/infopath/2007/PartnerControls">
+  <documentManagement/>
+</p:properties>
 </file>
 
-<file path=customXml/item4.xml><?xml version="1.0" encoding="utf-8"?>
+<file path=customXml/item3.xml><?xml version="1.0" encoding="utf-8"?>
 <ct:contentTypeSchema xmlns:ct="http://schemas.microsoft.com/office/2006/metadata/contentType" xmlns:ma="http://schemas.microsoft.com/office/2006/metadata/properties/metaAttributes" ct:_="" ma:_="" ma:contentTypeName="Document" ma:contentTypeID="0x0101008B6C32CF6D99924B831A3155D8238470" ma:contentTypeVersion="11" ma:contentTypeDescription="Create a new document." ma:contentTypeScope="" ma:versionID="1d6f83cb051f85575666b863d0184a6e">
   <xsd:schema xmlns:xsd="http://www.w3.org/2001/XMLSchema" xmlns:xs="http://www.w3.org/2001/XMLSchema" xmlns:p="http://schemas.microsoft.com/office/2006/metadata/properties" xmlns:ns2="a51c44f2-8239-44a9-b4dc-a8f6fe3d0b23" xmlns:ns3="0bdce0c5-1c3b-4300-9bf9-a3c247c24a95" targetNamespace="http://schemas.microsoft.com/office/2006/metadata/properties" ma:root="true" ma:fieldsID="5cfe5575246fde701cc291f74c0cc080" ns2:_="" ns3:_="">
     <xsd:import namespace="a51c44f2-8239-44a9-b4dc-a8f6fe3d0b23"/>
@@ -29752,7 +29571,19 @@
 </ct:contentTypeSchema>
 </file>
 
+<file path=customXml/item4.xml><?xml version="1.0" encoding="utf-8"?>
+<b:Sources xmlns:b="http://schemas.openxmlformats.org/officeDocument/2006/bibliography" xmlns="http://schemas.openxmlformats.org/officeDocument/2006/bibliography" SelectedStyle="\APASixthEditionOfficeOnline.xsl" StyleName="APA" Version="6"/>
+</file>
+
 <file path=customXml/itemProps1.xml><?xml version="1.0" encoding="utf-8"?>
+<ds:datastoreItem xmlns:ds="http://schemas.openxmlformats.org/officeDocument/2006/customXml" ds:itemID="{0CAA18A5-45AB-4D75-B39C-5BEA611842F3}">
+  <ds:schemaRefs>
+    <ds:schemaRef ds:uri="http://schemas.microsoft.com/sharepoint/v3/contenttype/forms"/>
+  </ds:schemaRefs>
+</ds:datastoreItem>
+</file>
+
+<file path=customXml/itemProps2.xml><?xml version="1.0" encoding="utf-8"?>
 <ds:datastoreItem xmlns:ds="http://schemas.openxmlformats.org/officeDocument/2006/customXml" ds:itemID="{27B915D7-8468-47A8-B387-BDEA6F3ABDE3}">
   <ds:schemaRefs>
     <ds:schemaRef ds:uri="http://schemas.microsoft.com/office/2006/metadata/properties"/>
@@ -29761,23 +29592,7 @@
 </ds:datastoreItem>
 </file>
 
-<file path=customXml/itemProps2.xml><?xml version="1.0" encoding="utf-8"?>
-<ds:datastoreItem xmlns:ds="http://schemas.openxmlformats.org/officeDocument/2006/customXml" ds:itemID="{0CAA18A5-45AB-4D75-B39C-5BEA611842F3}">
-  <ds:schemaRefs>
-    <ds:schemaRef ds:uri="http://schemas.microsoft.com/sharepoint/v3/contenttype/forms"/>
-  </ds:schemaRefs>
-</ds:datastoreItem>
-</file>
-
 <file path=customXml/itemProps3.xml><?xml version="1.0" encoding="utf-8"?>
-<ds:datastoreItem xmlns:ds="http://schemas.openxmlformats.org/officeDocument/2006/customXml" ds:itemID="{D31A965F-8992-4FED-9906-552C4DEE6DBA}">
-  <ds:schemaRefs>
-    <ds:schemaRef ds:uri="http://schemas.openxmlformats.org/officeDocument/2006/bibliography"/>
-  </ds:schemaRefs>
-</ds:datastoreItem>
-</file>
-
-<file path=customXml/itemProps4.xml><?xml version="1.0" encoding="utf-8"?>
 <ds:datastoreItem xmlns:ds="http://schemas.openxmlformats.org/officeDocument/2006/customXml" ds:itemID="{D6909D74-1F2A-4B1E-BE34-17E18C3618E5}">
   <ds:schemaRefs>
     <ds:schemaRef ds:uri="http://schemas.microsoft.com/office/2006/metadata/contentType"/>
@@ -29794,4 +29609,12 @@
     <ds:schemaRef ds:uri="http://schemas.microsoft.com/internal/obd"/>
   </ds:schemaRefs>
 </ds:datastoreItem>
+</file>
+
+<file path=customXml/itemProps4.xml><?xml version="1.0" encoding="utf-8"?>
+<ds:datastoreItem xmlns:ds="http://schemas.openxmlformats.org/officeDocument/2006/customXml" ds:itemID="{D31A965F-8992-4FED-9906-552C4DEE6DBA}">
+  <ds:schemaRefs>
+    <ds:schemaRef ds:uri="http://schemas.openxmlformats.org/officeDocument/2006/bibliography"/>
+  </ds:schemaRefs>
+</ds:datastoreItem>
 </file>
</xml_diff>